<commit_message>
chore: References PDF Files
</commit_message>
<xml_diff>
--- a/paper_draft.docx
+++ b/paper_draft.docx
@@ -3,21 +3,31 @@
 <w:document xmlns:wpc="http://schemas.microsoft.com/office/word/2010/wordprocessingCanvas" xmlns:mc="http://schemas.openxmlformats.org/markup-compatibility/2006" xmlns:o="urn:schemas-microsoft-com:office:office" xmlns:r="http://schemas.openxmlformats.org/officeDocument/2006/relationships" xmlns:m="http://schemas.openxmlformats.org/officeDocument/2006/math" xmlns:v="urn:schemas-microsoft-com:vml" xmlns:wp14="http://schemas.microsoft.com/office/word/2010/wordprocessingDrawing" xmlns:wp="http://schemas.openxmlformats.org/drawingml/2006/wordprocessingDrawing" xmlns:w10="urn:schemas-microsoft-com:office:word" xmlns:w="http://schemas.openxmlformats.org/wordprocessingml/2006/main" xmlns:w14="http://schemas.microsoft.com/office/word/2010/wordml" xmlns:w15="http://schemas.microsoft.com/office/word/2012/wordml" xmlns:wpg="http://schemas.microsoft.com/office/word/2010/wordprocessingGroup" xmlns:wpi="http://schemas.microsoft.com/office/word/2010/wordprocessingInk" xmlns:wne="http://schemas.microsoft.com/office/word/2006/wordml" xmlns:wps="http://schemas.microsoft.com/office/word/2010/wordprocessingShape" mc:Ignorable="w14 w15 wp14">
   <w:body>
     <w:p>
+      <w:pPr>
+        <w:jc w:val="both"/>
+      </w:pPr>
       <w:r>
         <w:t xml:space="preserve">RASCUNHOS: </w:t>
       </w:r>
     </w:p>
     <w:p>
-      <w:bookmarkStart w:id="0" w:name="_GoBack"/>
-      <w:proofErr w:type="gramStart"/>
-      <w:r>
+      <w:pPr>
+        <w:jc w:val="both"/>
+      </w:pPr>
+      <w:proofErr w:type="gramStart"/>
+      <w:r>
+        <w:rPr>
+          <w:b/>
+        </w:rPr>
         <w:t>tamburri</w:t>
       </w:r>
       <w:proofErr w:type="gramEnd"/>
       <w:r>
+        <w:rPr>
+          <w:b/>
+        </w:rPr>
         <w:t>2020sustainable</w:t>
       </w:r>
-      <w:bookmarkEnd w:id="0"/>
       <w:r>
         <w:t xml:space="preserve">: Fala sobre a complexidade de implementação de softwares que implementam </w:t>
       </w:r>
@@ -39,50 +49,694 @@
       </w:r>
     </w:p>
     <w:p>
+      <w:pPr>
+        <w:jc w:val="both"/>
+      </w:pPr>
       <w:r>
         <w:t>Mostra duas mãos da problemática:</w:t>
       </w:r>
     </w:p>
     <w:p>
+      <w:pPr>
+        <w:jc w:val="both"/>
+      </w:pPr>
       <w:r>
         <w:tab/>
         <w:t>Software que suportar/ajudam ao ciclo de vida</w:t>
       </w:r>
-    </w:p>
-    <w:p/>
-    <w:p>
-      <w:r>
+      <w:r>
+        <w:t xml:space="preserve"> de componentes de ML: </w:t>
+      </w:r>
+      <w:r>
+        <w:t>AirFlow1 ou KubeFlow2</w:t>
+      </w:r>
+      <w:r>
+        <w:t xml:space="preserve">, Google </w:t>
+      </w:r>
+      <w:proofErr w:type="spellStart"/>
+      <w:r>
+        <w:t>Cloud</w:t>
+      </w:r>
+      <w:proofErr w:type="spellEnd"/>
+      <w:r>
+        <w:t xml:space="preserve"> AutoML3</w:t>
+      </w:r>
+    </w:p>
+    <w:p>
+      <w:pPr>
+        <w:ind w:firstLine="708"/>
+        <w:jc w:val="both"/>
+      </w:pPr>
+      <w:r>
+        <w:t xml:space="preserve">Relação de maior complexidade e menor sustentabilidade </w:t>
+      </w:r>
+      <w:proofErr w:type="spellStart"/>
+      <w:r>
+        <w:t>autorefenciado</w:t>
+      </w:r>
+      <w:proofErr w:type="spellEnd"/>
+      <w:r>
+        <w:t xml:space="preserve"> em:</w:t>
+      </w:r>
+    </w:p>
+    <w:p>
+      <w:pPr>
+        <w:ind w:left="708" w:firstLine="708"/>
+        <w:jc w:val="both"/>
+      </w:pPr>
+      <w:r>
+        <w:t xml:space="preserve"> </w:t>
+      </w:r>
+      <w:r>
+        <w:t xml:space="preserve">M. </w:t>
+      </w:r>
+      <w:proofErr w:type="spellStart"/>
+      <w:r>
+        <w:t>Razavian</w:t>
+      </w:r>
+      <w:proofErr w:type="spellEnd"/>
+      <w:r>
+        <w:t xml:space="preserve">, G. </w:t>
+      </w:r>
+      <w:proofErr w:type="spellStart"/>
+      <w:r>
+        <w:t>Procaccianti</w:t>
+      </w:r>
+      <w:proofErr w:type="spellEnd"/>
+      <w:r>
+        <w:t xml:space="preserve">, </w:t>
+      </w:r>
+      <w:proofErr w:type="spellStart"/>
+      <w:r>
+        <w:t>and</w:t>
+      </w:r>
+      <w:proofErr w:type="spellEnd"/>
+      <w:r>
+        <w:t xml:space="preserve"> D. A. </w:t>
+      </w:r>
+      <w:proofErr w:type="spellStart"/>
+      <w:r>
+        <w:t>Tamburri</w:t>
+      </w:r>
+      <w:proofErr w:type="spellEnd"/>
+      <w:r>
+        <w:t xml:space="preserve">, “Four-dimensional </w:t>
+      </w:r>
+      <w:proofErr w:type="spellStart"/>
+      <w:r>
+        <w:t>sustainable</w:t>
+      </w:r>
+      <w:proofErr w:type="spellEnd"/>
+      <w:r>
+        <w:t xml:space="preserve"> e-</w:t>
+      </w:r>
+      <w:proofErr w:type="spellStart"/>
+      <w:proofErr w:type="gramStart"/>
+      <w:r>
+        <w:t>services</w:t>
+      </w:r>
+      <w:proofErr w:type="spellEnd"/>
+      <w:r>
+        <w:t>.”</w:t>
+      </w:r>
+      <w:proofErr w:type="gramEnd"/>
+      <w:r>
+        <w:t xml:space="preserve"> </w:t>
+      </w:r>
+      <w:proofErr w:type="gramStart"/>
+      <w:r>
+        <w:t>in</w:t>
+      </w:r>
+      <w:proofErr w:type="gramEnd"/>
+      <w:r>
+        <w:t xml:space="preserve"> </w:t>
+      </w:r>
+      <w:proofErr w:type="spellStart"/>
+      <w:r>
+        <w:t>EnviroInfo</w:t>
+      </w:r>
+      <w:proofErr w:type="spellEnd"/>
+      <w:r>
+        <w:t xml:space="preserve">, J. M. </w:t>
+      </w:r>
+      <w:proofErr w:type="spellStart"/>
+      <w:r>
+        <w:t>Gmez</w:t>
+      </w:r>
+      <w:proofErr w:type="spellEnd"/>
+      <w:r>
+        <w:t xml:space="preserve">, M. </w:t>
+      </w:r>
+      <w:proofErr w:type="spellStart"/>
+      <w:r>
+        <w:t>Sonnenschein</w:t>
+      </w:r>
+      <w:proofErr w:type="spellEnd"/>
+      <w:r>
+        <w:t xml:space="preserve">, U. </w:t>
+      </w:r>
+      <w:proofErr w:type="spellStart"/>
+      <w:r>
+        <w:t>Vogel</w:t>
+      </w:r>
+      <w:proofErr w:type="spellEnd"/>
+      <w:r>
+        <w:t xml:space="preserve">, A. </w:t>
+      </w:r>
+      <w:proofErr w:type="spellStart"/>
+      <w:r>
+        <w:t>Winter</w:t>
+      </w:r>
+      <w:proofErr w:type="spellEnd"/>
+      <w:r>
+        <w:t xml:space="preserve">, B. </w:t>
+      </w:r>
+      <w:proofErr w:type="spellStart"/>
+      <w:r>
+        <w:t>Rapp</w:t>
+      </w:r>
+      <w:proofErr w:type="spellEnd"/>
+      <w:r>
+        <w:t xml:space="preserve">, </w:t>
+      </w:r>
+      <w:proofErr w:type="spellStart"/>
+      <w:r>
+        <w:t>and</w:t>
+      </w:r>
+      <w:proofErr w:type="spellEnd"/>
+      <w:r>
+        <w:t xml:space="preserve"> N. </w:t>
+      </w:r>
+      <w:proofErr w:type="spellStart"/>
+      <w:r>
+        <w:t>Giesen</w:t>
+      </w:r>
+      <w:proofErr w:type="spellEnd"/>
+      <w:r>
+        <w:t xml:space="preserve">, Eds. </w:t>
+      </w:r>
+      <w:proofErr w:type="spellStart"/>
+      <w:r>
+        <w:t>BIS-Verlag</w:t>
+      </w:r>
+      <w:proofErr w:type="spellEnd"/>
+      <w:r>
+        <w:t xml:space="preserve">, 2014, pp. 221–228. </w:t>
+      </w:r>
+      <w:proofErr w:type="gramStart"/>
+      <w:r>
+        <w:t>[Online</w:t>
+      </w:r>
+      <w:proofErr w:type="gramEnd"/>
+      <w:r>
+        <w:t xml:space="preserve">]. </w:t>
+      </w:r>
+      <w:proofErr w:type="spellStart"/>
+      <w:r>
+        <w:t>Available</w:t>
+      </w:r>
+      <w:proofErr w:type="spellEnd"/>
+      <w:r>
+        <w:t xml:space="preserve">: http://dblp.uni-trier.de/db/conf/ </w:t>
+      </w:r>
+      <w:proofErr w:type="spellStart"/>
+      <w:r>
+        <w:t>enviroinfo</w:t>
+      </w:r>
+      <w:proofErr w:type="spellEnd"/>
+      <w:r>
+        <w:t>/enviroinfo2014.html#RazavianPT14</w:t>
+      </w:r>
+    </w:p>
+    <w:p>
+      <w:pPr>
+        <w:jc w:val="both"/>
+      </w:pPr>
+    </w:p>
+    <w:p>
+      <w:pPr>
+        <w:jc w:val="both"/>
+      </w:pPr>
+      <w:r>
+        <w:br w:type="page"/>
+      </w:r>
+    </w:p>
+    <w:p>
+      <w:pPr>
+        <w:jc w:val="both"/>
+      </w:pPr>
+      <w:r>
+        <w:lastRenderedPageBreak/>
         <w:t>ABSTRACT</w:t>
       </w:r>
       <w:r>
         <w:t xml:space="preserve"> I</w:t>
       </w:r>
     </w:p>
-    <w:p/>
-    <w:p/>
-    <w:p>
+    <w:p>
+      <w:pPr>
+        <w:jc w:val="both"/>
+      </w:pPr>
+    </w:p>
+    <w:p>
+      <w:pPr>
+        <w:jc w:val="both"/>
+      </w:pPr>
+    </w:p>
+    <w:p>
+      <w:pPr>
+        <w:jc w:val="both"/>
+      </w:pPr>
       <w:r>
         <w:t>ABSTRACT II</w:t>
       </w:r>
     </w:p>
-    <w:p/>
-    <w:p/>
-    <w:p>
-      <w:r>
+    <w:p>
+      <w:pPr>
+        <w:jc w:val="both"/>
+      </w:pPr>
+    </w:p>
+    <w:p>
+      <w:pPr>
+        <w:jc w:val="both"/>
+      </w:pPr>
+    </w:p>
+    <w:p>
+      <w:pPr>
+        <w:jc w:val="both"/>
+      </w:pPr>
+      <w:r>
+        <w:br w:type="page"/>
+      </w:r>
+    </w:p>
+    <w:p>
+      <w:pPr>
+        <w:jc w:val="both"/>
+      </w:pPr>
+      <w:r>
+        <w:lastRenderedPageBreak/>
         <w:t>RELATED WORKS</w:t>
       </w:r>
     </w:p>
     <w:p>
+      <w:pPr>
+        <w:jc w:val="both"/>
+      </w:pPr>
+      <w:r>
+        <w:t>A grande utilização de modelos computacionais com aplicações ML estão a evoluir de simples programas para sistemas de desenvolvimento de ML \</w:t>
+      </w:r>
+      <w:proofErr w:type="gramStart"/>
+      <w:r>
+        <w:t>cite{</w:t>
+      </w:r>
+      <w:proofErr w:type="gramEnd"/>
+      <w:r>
+        <w:t>zhou2020towards</w:t>
+      </w:r>
+      <w:r>
+        <w:t xml:space="preserve">}. </w:t>
+      </w:r>
+      <w:r>
+        <w:t xml:space="preserve">Nos últimos anos, o domínio das </w:t>
+      </w:r>
+      <w:proofErr w:type="spellStart"/>
+      <w:proofErr w:type="gramStart"/>
+      <w:r>
+        <w:t>MLOps</w:t>
+      </w:r>
+      <w:proofErr w:type="spellEnd"/>
+      <w:r>
+        <w:t xml:space="preserve"> </w:t>
+      </w:r>
+      <w:r>
+        <w:t xml:space="preserve"> atraiu</w:t>
+      </w:r>
+      <w:proofErr w:type="gramEnd"/>
+      <w:r>
+        <w:t xml:space="preserve"> atenção significativa devido ao crescente interesse na implantação efetiva de modelos de aprendizado de máquina em aplicativos do mundo real</w:t>
+      </w:r>
+      <w:r>
+        <w:t xml:space="preserve">. </w:t>
+      </w:r>
+      <w:r>
+        <w:t xml:space="preserve">Porém, o </w:t>
+      </w:r>
+      <w:r>
+        <w:t>advento de implementação</w:t>
+      </w:r>
+      <w:r>
+        <w:t xml:space="preserve"> do </w:t>
+      </w:r>
+      <w:proofErr w:type="spellStart"/>
+      <w:r>
+        <w:t>MLOps</w:t>
+      </w:r>
+      <w:proofErr w:type="spellEnd"/>
+      <w:r>
+        <w:t xml:space="preserve"> </w:t>
+      </w:r>
+      <w:r>
+        <w:t xml:space="preserve">ambiente de execução </w:t>
+      </w:r>
+      <w:r>
+        <w:t xml:space="preserve">é um </w:t>
+      </w:r>
+      <w:proofErr w:type="spellStart"/>
+      <w:r>
+        <w:t>fenônimo</w:t>
+      </w:r>
+      <w:proofErr w:type="spellEnd"/>
+      <w:r>
+        <w:t xml:space="preserve"> ainda recente quando em vista a adoção de outras práticas semelhantes no meio acadêmico e organizacional, como o </w:t>
+      </w:r>
+      <w:proofErr w:type="spellStart"/>
+      <w:r>
+        <w:t>DevOps</w:t>
+      </w:r>
+      <w:proofErr w:type="spellEnd"/>
+      <w:r>
+        <w:t xml:space="preserve">. </w:t>
+      </w:r>
+      <w:proofErr w:type="spellStart"/>
+      <w:r>
+        <w:t>Therefore</w:t>
+      </w:r>
+      <w:proofErr w:type="spellEnd"/>
+      <w:r>
+        <w:t xml:space="preserve">, o estado da arte possui um acervo limitado de trabalhos discorrem acerca do assunto de </w:t>
+      </w:r>
+      <w:proofErr w:type="spellStart"/>
+      <w:r>
+        <w:t>refatoramento</w:t>
+      </w:r>
+      <w:proofErr w:type="spellEnd"/>
+      <w:r>
+        <w:t xml:space="preserve"> holístico do paradigma </w:t>
+      </w:r>
+      <w:proofErr w:type="spellStart"/>
+      <w:r>
+        <w:t>MLOps</w:t>
+      </w:r>
+      <w:proofErr w:type="spellEnd"/>
+      <w:r>
+        <w:t xml:space="preserve">. </w:t>
+      </w:r>
+      <w:r>
+        <w:t>Desta forma, está seção destaca uma breve panorâmica sobre contribuições que trabalham os conceitos previamente introduzidos.</w:t>
+      </w:r>
+      <w:r>
+        <w:t xml:space="preserve"> </w:t>
+      </w:r>
+    </w:p>
+    <w:p>
+      <w:pPr>
+        <w:jc w:val="both"/>
+      </w:pPr>
+      <w:r>
+        <w:t xml:space="preserve">Três contribuições notáveis ​​nesta área foram feitas por </w:t>
+      </w:r>
+      <w:proofErr w:type="spellStart"/>
+      <w:r>
+        <w:t>Testi</w:t>
+      </w:r>
+      <w:proofErr w:type="spellEnd"/>
+      <w:r>
+        <w:t xml:space="preserve"> et al., </w:t>
+      </w:r>
+      <w:proofErr w:type="spellStart"/>
+      <w:r>
+        <w:t>Kreuzberger</w:t>
+      </w:r>
+      <w:proofErr w:type="spellEnd"/>
+      <w:r>
+        <w:t xml:space="preserve"> </w:t>
+      </w:r>
+      <w:r>
+        <w:t xml:space="preserve">et al. </w:t>
+      </w:r>
+      <w:r>
+        <w:t>\</w:t>
+      </w:r>
+      <w:proofErr w:type="gramStart"/>
+      <w:r>
+        <w:t>cite{</w:t>
+      </w:r>
+      <w:proofErr w:type="gramEnd"/>
+      <w:r>
+        <w:t>kreuzberger2023machine}</w:t>
+      </w:r>
+      <w:r>
+        <w:t xml:space="preserve">, </w:t>
+      </w:r>
+      <w:proofErr w:type="spellStart"/>
+      <w:r>
+        <w:t>Symeonidis</w:t>
+      </w:r>
+      <w:proofErr w:type="spellEnd"/>
+      <w:r>
+        <w:t xml:space="preserve"> et al.</w:t>
+      </w:r>
+      <w:r>
+        <w:t xml:space="preserve"> </w:t>
+      </w:r>
+      <w:r>
+        <w:t>\cite{symeonidis2022mlops}</w:t>
+      </w:r>
+      <w:r>
+        <w:t xml:space="preserve"> e</w:t>
+      </w:r>
+      <w:r>
+        <w:t xml:space="preserve"> </w:t>
+      </w:r>
+      <w:r>
+        <w:t xml:space="preserve"> </w:t>
+      </w:r>
+      <w:proofErr w:type="spellStart"/>
+      <w:r>
+        <w:t>Testi</w:t>
+      </w:r>
+      <w:proofErr w:type="spellEnd"/>
+      <w:r>
+        <w:t xml:space="preserve"> et ai. </w:t>
+      </w:r>
+      <w:r>
+        <w:t>\</w:t>
+      </w:r>
+      <w:proofErr w:type="gramStart"/>
+      <w:r>
+        <w:t>cite{</w:t>
+      </w:r>
+      <w:proofErr w:type="gramEnd"/>
+      <w:r>
+        <w:t>testi2022mlops}</w:t>
+      </w:r>
+      <w:r>
+        <w:t xml:space="preserve"> </w:t>
+      </w:r>
+      <w:r>
+        <w:t xml:space="preserve">apresentam </w:t>
+      </w:r>
+      <w:r>
+        <w:t xml:space="preserve">uma revisão abrangente da literatura científica existente sobre </w:t>
+      </w:r>
+      <w:proofErr w:type="spellStart"/>
+      <w:r>
+        <w:t>MLOps</w:t>
+      </w:r>
+      <w:proofErr w:type="spellEnd"/>
+      <w:r>
+        <w:t xml:space="preserve"> e propor uma taxonomia para agrupar trabalhos de pesquisa neste campo</w:t>
+      </w:r>
+      <w:r>
+        <w:t xml:space="preserve">, visando oferecer uma definição coesa do domínio e conceito acerca de </w:t>
+      </w:r>
+      <w:proofErr w:type="spellStart"/>
+      <w:r>
+        <w:t>MLOps</w:t>
+      </w:r>
+      <w:proofErr w:type="spellEnd"/>
+      <w:r>
+        <w:t xml:space="preserve">. </w:t>
+      </w:r>
+      <w:proofErr w:type="spellStart"/>
+      <w:r>
+        <w:t>Testi</w:t>
+      </w:r>
+      <w:proofErr w:type="spellEnd"/>
+      <w:r>
+        <w:t xml:space="preserve"> et </w:t>
+      </w:r>
+      <w:proofErr w:type="gramStart"/>
+      <w:r>
+        <w:t>ai</w:t>
+      </w:r>
+      <w:proofErr w:type="gramEnd"/>
+      <w:r>
+        <w:t xml:space="preserve">. </w:t>
+      </w:r>
+      <w:proofErr w:type="gramStart"/>
+      <w:r>
+        <w:t>enfatizam</w:t>
+      </w:r>
+      <w:proofErr w:type="gramEnd"/>
+      <w:r>
+        <w:t xml:space="preserve"> o crescimento substancial na disponibilidade de dados corporativos e o impacto dos avanços da IA, levando à necessidade de </w:t>
+      </w:r>
+      <w:proofErr w:type="spellStart"/>
+      <w:r>
+        <w:t>MLOps</w:t>
+      </w:r>
+      <w:proofErr w:type="spellEnd"/>
+      <w:r>
+        <w:t xml:space="preserve"> como uma estratégia eficaz para implantar modelos de ML em ambientes corporativos. Eles propõem uma metodologia abrangente com dez etapas essenciais para simplificar o lançamento de aplicativos de ML. </w:t>
+      </w:r>
+      <w:proofErr w:type="spellStart"/>
+      <w:r>
+        <w:t>Kreuzberger</w:t>
+      </w:r>
+      <w:proofErr w:type="spellEnd"/>
+      <w:r>
+        <w:t xml:space="preserve"> </w:t>
+      </w:r>
+      <w:r>
+        <w:t>et al</w:t>
+      </w:r>
+      <w:r>
+        <w:t>. aborda</w:t>
+      </w:r>
+      <w:r>
+        <w:t xml:space="preserve"> os desafios de automatizar e operacionalizar produtos de ML por meio do paradigma de </w:t>
+      </w:r>
+      <w:proofErr w:type="spellStart"/>
+      <w:r>
+        <w:t>MLOps</w:t>
+      </w:r>
+      <w:proofErr w:type="spellEnd"/>
+      <w:r>
+        <w:t xml:space="preserve">, fornecendo uma visão geral agregada de seus princípios, componentes e funções. Seu trabalho define </w:t>
+      </w:r>
+      <w:proofErr w:type="spellStart"/>
+      <w:r>
+        <w:t>MLOps</w:t>
+      </w:r>
+      <w:proofErr w:type="spellEnd"/>
+      <w:r>
+        <w:t xml:space="preserve"> e destaca desafios abertos no campo, oferecendo orientação para pesquisadores e profissionais. </w:t>
+      </w:r>
+      <w:r>
+        <w:t xml:space="preserve">Não obstante, </w:t>
+      </w:r>
+      <w:proofErr w:type="spellStart"/>
+      <w:r>
+        <w:t>Symeonidis</w:t>
+      </w:r>
+      <w:proofErr w:type="spellEnd"/>
+      <w:r>
+        <w:t xml:space="preserve"> et </w:t>
+      </w:r>
+      <w:proofErr w:type="gramStart"/>
+      <w:r>
+        <w:t>ai</w:t>
+      </w:r>
+      <w:proofErr w:type="gramEnd"/>
+      <w:r>
+        <w:t xml:space="preserve">. </w:t>
+      </w:r>
+      <w:proofErr w:type="gramStart"/>
+      <w:r>
+        <w:t>apresenta</w:t>
+      </w:r>
+      <w:proofErr w:type="gramEnd"/>
+      <w:r>
+        <w:t xml:space="preserve"> uma visão geral de </w:t>
+      </w:r>
+      <w:proofErr w:type="spellStart"/>
+      <w:r>
+        <w:t>MLOps</w:t>
+      </w:r>
+      <w:proofErr w:type="spellEnd"/>
+      <w:r>
+        <w:t xml:space="preserve">, com foco em seu funcionamento e componentes, e enfatizar a conexão entre </w:t>
+      </w:r>
+      <w:proofErr w:type="spellStart"/>
+      <w:r>
+        <w:t>MLOps</w:t>
+      </w:r>
+      <w:proofErr w:type="spellEnd"/>
+      <w:r>
+        <w:t xml:space="preserve"> e </w:t>
+      </w:r>
+      <w:proofErr w:type="spellStart"/>
+      <w:r>
+        <w:t>Automated</w:t>
+      </w:r>
+      <w:proofErr w:type="spellEnd"/>
+      <w:r>
+        <w:t xml:space="preserve"> </w:t>
+      </w:r>
+      <w:proofErr w:type="spellStart"/>
+      <w:r>
+        <w:t>Machine</w:t>
+      </w:r>
+      <w:proofErr w:type="spellEnd"/>
+      <w:r>
+        <w:t xml:space="preserve"> Learning (</w:t>
+      </w:r>
+      <w:proofErr w:type="spellStart"/>
+      <w:r>
+        <w:t>AutoML</w:t>
+      </w:r>
+      <w:proofErr w:type="spellEnd"/>
+      <w:r>
+        <w:t xml:space="preserve">). Eles discutem a relevância de várias ferramentas e propõem diretrizes para implementação de </w:t>
+      </w:r>
+      <w:proofErr w:type="spellStart"/>
+      <w:r>
+        <w:t>MLOps</w:t>
+      </w:r>
+      <w:proofErr w:type="spellEnd"/>
+      <w:r>
+        <w:t xml:space="preserve">. Esses três trabalhos contribuem coletivamente para o corpo de conhecimento em </w:t>
+      </w:r>
+      <w:proofErr w:type="spellStart"/>
+      <w:r>
+        <w:t>MLOps</w:t>
+      </w:r>
+      <w:proofErr w:type="spellEnd"/>
+      <w:r>
+        <w:t xml:space="preserve">, oferecendo insights sobre metodologias, arquiteturas, fluxos de trabalho e integração potencial com </w:t>
+      </w:r>
+      <w:proofErr w:type="spellStart"/>
+      <w:r>
+        <w:t>AutoML</w:t>
+      </w:r>
+      <w:proofErr w:type="spellEnd"/>
+      <w:r>
+        <w:t xml:space="preserve">, facilitando assim a implantação e o gerenciamento eficazes de modelos de aprendizado de máquina em ambientes industriais. Eles discutem a relevância de várias ferramentas e propõem diretrizes para implementação de </w:t>
+      </w:r>
+      <w:proofErr w:type="spellStart"/>
+      <w:r>
+        <w:t>MLOps</w:t>
+      </w:r>
+      <w:proofErr w:type="spellEnd"/>
+      <w:r>
+        <w:t xml:space="preserve">. </w:t>
+      </w:r>
+    </w:p>
+    <w:p>
+      <w:pPr>
+        <w:jc w:val="both"/>
+      </w:pPr>
+      <w:r>
+        <w:t xml:space="preserve">O trabalho seminal de </w:t>
+      </w:r>
       <w:proofErr w:type="spellStart"/>
       <w:r>
         <w:t>Tamburri</w:t>
       </w:r>
       <w:proofErr w:type="spellEnd"/>
       <w:r>
-        <w:t xml:space="preserve"> </w:t>
-      </w:r>
-      <w:r>
-        <w:t>\</w:t>
+        <w:t xml:space="preserve"> \</w:t>
       </w:r>
       <w:proofErr w:type="gramStart"/>
       <w:r>
@@ -90,13 +744,7 @@
       </w:r>
       <w:proofErr w:type="gramEnd"/>
       <w:r>
-        <w:t>tamburri2020sustainable</w:t>
-      </w:r>
-      <w:r>
-        <w:t xml:space="preserve">} </w:t>
-      </w:r>
-      <w:r>
-        <w:t xml:space="preserve">apresenta uma definição concisa de </w:t>
+        <w:t xml:space="preserve">tamburri2020sustainable} oferece uma conceituação sucinta e abrangente de </w:t>
       </w:r>
       <w:proofErr w:type="spellStart"/>
       <w:r>
@@ -104,28 +752,248 @@
       </w:r>
       <w:proofErr w:type="spellEnd"/>
       <w:r>
-        <w:t xml:space="preserve"> e de software de IA</w:t>
-      </w:r>
-      <w:r>
-        <w:t>, d</w:t>
-      </w:r>
-      <w:r>
-        <w:t xml:space="preserve">efinindo a sustentabilidade de suas operações </w:t>
-      </w:r>
-      <w:r>
-        <w:t xml:space="preserve">de aprendizado automatizado </w:t>
-      </w:r>
-      <w:r>
-        <w:t>por meio de um roteiro de investigação</w:t>
-      </w:r>
-    </w:p>
-    <w:p/>
-    <w:p>
-      <w:r>
+        <w:t xml:space="preserve"> e software de IA, elucidando seu significado, tendências predominantes e desafios relacionados à sustentabilidade em operações de aprendizado automatizado. Ao apresentar um roteiro de pesquisa </w:t>
+      </w:r>
+      <w:r>
+        <w:t>compilado,</w:t>
+      </w:r>
+      <w:r>
+        <w:t xml:space="preserve"> documentação de ponta de uma perspectiva panorâmica, o estudo identifica necessidades e deficiências cruciais no mercado de IA do ponto de vista pedagógico.</w:t>
+      </w:r>
+      <w:r>
+        <w:t xml:space="preserve"> O</w:t>
+      </w:r>
+      <w:r>
+        <w:t xml:space="preserve"> roteiro de pesquisa proposto delineia um caminho definitivo para buscar avanços sustentáveis ​​em </w:t>
+      </w:r>
+      <w:proofErr w:type="spellStart"/>
+      <w:r>
+        <w:t>MLOps</w:t>
+      </w:r>
+      <w:proofErr w:type="spellEnd"/>
+      <w:r>
+        <w:t>, servindo assim como um guia para outros pesquisadores que buscam explorar o cenário multifacetado desse domínio.</w:t>
+      </w:r>
+    </w:p>
+    <w:p>
+      <w:pPr>
+        <w:jc w:val="both"/>
+      </w:pPr>
+      <w:r>
+        <w:t>A partir de conceito de ML Pipel</w:t>
+      </w:r>
+      <w:r>
+        <w:t xml:space="preserve">ine </w:t>
+      </w:r>
+      <w:proofErr w:type="spellStart"/>
+      <w:r>
+        <w:t>Plataforms</w:t>
+      </w:r>
+      <w:proofErr w:type="spellEnd"/>
+      <w:r>
+        <w:t xml:space="preserve">, </w:t>
+      </w:r>
+      <w:proofErr w:type="spellStart"/>
+      <w:r>
+        <w:t>MLOps</w:t>
+      </w:r>
+      <w:proofErr w:type="spellEnd"/>
+      <w:r>
+        <w:t xml:space="preserve"> e </w:t>
+      </w:r>
+      <w:proofErr w:type="spellStart"/>
+      <w:r>
+        <w:t>kubenetes</w:t>
+      </w:r>
+      <w:proofErr w:type="spellEnd"/>
+      <w:r>
+        <w:t xml:space="preserve">, </w:t>
+      </w:r>
+      <w:proofErr w:type="spellStart"/>
+      <w:r>
+        <w:t>Zhou</w:t>
+      </w:r>
+      <w:proofErr w:type="spellEnd"/>
+      <w:r>
+        <w:t xml:space="preserve"> et al. </w:t>
+      </w:r>
+      <w:r>
+        <w:t>d</w:t>
+      </w:r>
+      <w:r>
+        <w:t xml:space="preserve">esenvolveu um estudo de caso para </w:t>
+      </w:r>
+      <w:r>
+        <w:t>construção de plataformas de pipeline de ML na prática</w:t>
+      </w:r>
+      <w:r>
+        <w:t xml:space="preserve">, com o objetivo de </w:t>
+      </w:r>
+      <w:r>
+        <w:t>investiga</w:t>
+      </w:r>
+      <w:r>
+        <w:t>r</w:t>
+      </w:r>
+      <w:r>
+        <w:t xml:space="preserve"> os desafios e complexidades decorrentes do desenvolvi</w:t>
+      </w:r>
+      <w:r>
+        <w:t>mento e implantação de aplicações de ML</w:t>
+      </w:r>
+      <w:r>
+        <w:t>, destacando a necessidade de plataformas de pipeline de ML eficientes e confiáveis ​​para dar suporte ao gerenciamento do ciclo de vida</w:t>
+      </w:r>
+      <w:r>
+        <w:t xml:space="preserve">. Para isso sua contribuição desenvolveu uma plataforma </w:t>
+      </w:r>
+      <w:r>
+        <w:t>f</w:t>
+      </w:r>
+      <w:r>
+        <w:t xml:space="preserve">uncional de ML com capacidade </w:t>
+      </w:r>
+      <w:proofErr w:type="spellStart"/>
+      <w:r>
+        <w:t>DevOps</w:t>
+      </w:r>
+      <w:proofErr w:type="spellEnd"/>
+      <w:r>
+        <w:t xml:space="preserve"> a partir de ferramentas </w:t>
+      </w:r>
+      <w:r>
+        <w:lastRenderedPageBreak/>
+        <w:t xml:space="preserve">existentes de integração contínua (CI) ou entrega contínua (CD) e </w:t>
+      </w:r>
+      <w:proofErr w:type="spellStart"/>
+      <w:r>
+        <w:rPr>
+          <w:u w:val="single"/>
+        </w:rPr>
+        <w:t>Kubeflo</w:t>
+      </w:r>
+      <w:bookmarkStart w:id="0" w:name="_GoBack"/>
+      <w:bookmarkEnd w:id="0"/>
+      <w:r>
+        <w:rPr>
+          <w:u w:val="single"/>
+        </w:rPr>
+        <w:t>w</w:t>
+      </w:r>
+      <w:proofErr w:type="spellEnd"/>
+      <w:r>
+        <w:t xml:space="preserve">, </w:t>
+      </w:r>
+      <w:proofErr w:type="spellStart"/>
+      <w:r>
+        <w:t>excecutando</w:t>
+      </w:r>
+      <w:proofErr w:type="spellEnd"/>
+      <w:r>
+        <w:t xml:space="preserve"> </w:t>
+      </w:r>
+      <w:r>
+        <w:t xml:space="preserve">pipelines de ML para treinar modelos com diferentes camadas e </w:t>
+      </w:r>
+      <w:proofErr w:type="spellStart"/>
+      <w:r>
+        <w:t>hiperparâmetros</w:t>
+      </w:r>
+      <w:proofErr w:type="spellEnd"/>
+      <w:r>
+        <w:t xml:space="preserve"> enquanto o tempo e os recursos de computação consumidos eram gravado</w:t>
+      </w:r>
+      <w:r>
+        <w:t xml:space="preserve">s. O resultado do </w:t>
+      </w:r>
+      <w:proofErr w:type="spellStart"/>
+      <w:r>
+        <w:t>trabalhao</w:t>
+      </w:r>
+      <w:proofErr w:type="spellEnd"/>
+      <w:r>
+        <w:t xml:space="preserve"> foi um sucesso ao demostrar a </w:t>
+      </w:r>
+      <w:r>
+        <w:t>viabilidade de construir pipelines funcionais de ML com recursos de CI/CD</w:t>
+      </w:r>
+      <w:r>
+        <w:t>,</w:t>
+      </w:r>
+      <w:r>
+        <w:t xml:space="preserve"> </w:t>
+      </w:r>
+      <w:r>
+        <w:t xml:space="preserve">desmitificando o desempenho de plataformas de gerenciamento de ciclo de vida ponta a ponta para aplicações ML, como </w:t>
+      </w:r>
+      <w:proofErr w:type="spellStart"/>
+      <w:r>
+        <w:t>T</w:t>
+      </w:r>
+      <w:r>
+        <w:t>ensorFlow</w:t>
+      </w:r>
+      <w:proofErr w:type="spellEnd"/>
+      <w:r>
+        <w:t xml:space="preserve"> </w:t>
+      </w:r>
+      <w:proofErr w:type="spellStart"/>
+      <w:r>
+        <w:t>Extended</w:t>
+      </w:r>
+      <w:proofErr w:type="spellEnd"/>
+      <w:r>
+        <w:t xml:space="preserve"> (TFX)</w:t>
+      </w:r>
+      <w:r>
+        <w:t xml:space="preserve"> e </w:t>
+      </w:r>
+      <w:proofErr w:type="spellStart"/>
+      <w:r>
+        <w:t>Kubeflow</w:t>
+      </w:r>
+      <w:proofErr w:type="spellEnd"/>
+      <w:r>
+        <w:t>. O resultado também destacou a utilização</w:t>
+      </w:r>
+      <w:r>
+        <w:t xml:space="preserve"> GPU emergindo como um fator significativo durante as execuções do pipeline de tarefas de ML</w:t>
+      </w:r>
+      <w:r>
+        <w:t>.</w:t>
+      </w:r>
+    </w:p>
+    <w:p>
+      <w:pPr>
+        <w:jc w:val="both"/>
+      </w:pPr>
+    </w:p>
+    <w:p>
+      <w:pPr>
+        <w:jc w:val="both"/>
+      </w:pPr>
+    </w:p>
+    <w:p>
+      <w:pPr>
+        <w:jc w:val="both"/>
+      </w:pPr>
+      <w:r>
+        <w:br w:type="page"/>
+      </w:r>
+    </w:p>
+    <w:p>
+      <w:pPr>
+        <w:jc w:val="both"/>
+      </w:pPr>
+      <w:r>
+        <w:lastRenderedPageBreak/>
         <w:t>REFERENCES</w:t>
       </w:r>
     </w:p>
     <w:p>
+      <w:pPr>
+        <w:jc w:val="both"/>
+      </w:pPr>
       <w:r>
         <w:t>@</w:t>
       </w:r>
@@ -144,6 +1012,9 @@
       </w:r>
     </w:p>
     <w:p>
+      <w:pPr>
+        <w:jc w:val="both"/>
+      </w:pPr>
       <w:r>
         <w:t xml:space="preserve">  </w:t>
       </w:r>
@@ -199,6 +1070,9 @@
       </w:r>
     </w:p>
     <w:p>
+      <w:pPr>
+        <w:jc w:val="both"/>
+      </w:pPr>
       <w:r>
         <w:t xml:space="preserve">  </w:t>
       </w:r>
@@ -230,6 +1104,9 @@
       </w:r>
     </w:p>
     <w:p>
+      <w:pPr>
+        <w:jc w:val="both"/>
+      </w:pPr>
       <w:r>
         <w:t xml:space="preserve">  </w:t>
       </w:r>
@@ -317,6 +1194,9 @@
       </w:r>
     </w:p>
     <w:p>
+      <w:pPr>
+        <w:jc w:val="both"/>
+      </w:pPr>
       <w:r>
         <w:t xml:space="preserve">  </w:t>
       </w:r>
@@ -332,6 +1212,9 @@
       </w:r>
     </w:p>
     <w:p>
+      <w:pPr>
+        <w:jc w:val="both"/>
+      </w:pPr>
       <w:r>
         <w:t xml:space="preserve">  </w:t>
       </w:r>
@@ -347,6 +1230,9 @@
       </w:r>
     </w:p>
     <w:p>
+      <w:pPr>
+        <w:jc w:val="both"/>
+      </w:pPr>
       <w:r>
         <w:t xml:space="preserve">  </w:t>
       </w:r>
@@ -362,12 +1248,17 @@
       </w:r>
     </w:p>
     <w:p>
+      <w:pPr>
+        <w:jc w:val="both"/>
+      </w:pPr>
       <w:r>
         <w:t>}</w:t>
       </w:r>
     </w:p>
-    <w:p/>
-    <w:p>
+    <w:p>
+      <w:pPr>
+        <w:jc w:val="both"/>
+      </w:pPr>
       <w:r>
         <w:t>@</w:t>
       </w:r>
@@ -382,10 +1273,838 @@
       </w:r>
       <w:proofErr w:type="gramEnd"/>
       <w:r>
+        <w:t>symeonidis2022mlops,</w:t>
+      </w:r>
+    </w:p>
+    <w:p>
+      <w:pPr>
+        <w:jc w:val="both"/>
+      </w:pPr>
+      <w:r>
+        <w:t xml:space="preserve">  </w:t>
+      </w:r>
+      <w:proofErr w:type="spellStart"/>
+      <w:proofErr w:type="gramStart"/>
+      <w:r>
+        <w:t>title</w:t>
+      </w:r>
+      <w:proofErr w:type="spellEnd"/>
+      <w:proofErr w:type="gramEnd"/>
+      <w:r>
+        <w:t>={</w:t>
+      </w:r>
+      <w:proofErr w:type="spellStart"/>
+      <w:r>
+        <w:t>Mlops-definitions</w:t>
+      </w:r>
+      <w:proofErr w:type="spellEnd"/>
+      <w:r>
+        <w:t xml:space="preserve">, tools </w:t>
+      </w:r>
+      <w:proofErr w:type="spellStart"/>
+      <w:r>
+        <w:t>and</w:t>
+      </w:r>
+      <w:proofErr w:type="spellEnd"/>
+      <w:r>
+        <w:t xml:space="preserve"> </w:t>
+      </w:r>
+      <w:proofErr w:type="spellStart"/>
+      <w:r>
+        <w:t>challenges</w:t>
+      </w:r>
+      <w:proofErr w:type="spellEnd"/>
+      <w:r>
+        <w:t>},</w:t>
+      </w:r>
+    </w:p>
+    <w:p>
+      <w:pPr>
+        <w:jc w:val="both"/>
+      </w:pPr>
+      <w:r>
+        <w:t xml:space="preserve">  </w:t>
+      </w:r>
+      <w:proofErr w:type="spellStart"/>
+      <w:proofErr w:type="gramStart"/>
+      <w:r>
+        <w:t>author</w:t>
+      </w:r>
+      <w:proofErr w:type="spellEnd"/>
+      <w:proofErr w:type="gramEnd"/>
+      <w:r>
+        <w:t>={</w:t>
+      </w:r>
+      <w:proofErr w:type="spellStart"/>
+      <w:r>
+        <w:t>Symeonidis</w:t>
+      </w:r>
+      <w:proofErr w:type="spellEnd"/>
+      <w:r>
+        <w:t xml:space="preserve">, </w:t>
+      </w:r>
+      <w:proofErr w:type="spellStart"/>
+      <w:r>
+        <w:t>Georgios</w:t>
+      </w:r>
+      <w:proofErr w:type="spellEnd"/>
+      <w:r>
+        <w:t xml:space="preserve"> </w:t>
+      </w:r>
+      <w:proofErr w:type="spellStart"/>
+      <w:r>
+        <w:t>and</w:t>
+      </w:r>
+      <w:proofErr w:type="spellEnd"/>
+      <w:r>
+        <w:t xml:space="preserve"> </w:t>
+      </w:r>
+      <w:proofErr w:type="spellStart"/>
+      <w:r>
+        <w:t>Nerantzis</w:t>
+      </w:r>
+      <w:proofErr w:type="spellEnd"/>
+      <w:r>
+        <w:t xml:space="preserve">, </w:t>
+      </w:r>
+      <w:proofErr w:type="spellStart"/>
+      <w:r>
+        <w:t>Evangelos</w:t>
+      </w:r>
+      <w:proofErr w:type="spellEnd"/>
+      <w:r>
+        <w:t xml:space="preserve"> </w:t>
+      </w:r>
+      <w:proofErr w:type="spellStart"/>
+      <w:r>
+        <w:t>and</w:t>
+      </w:r>
+      <w:proofErr w:type="spellEnd"/>
+      <w:r>
+        <w:t xml:space="preserve"> </w:t>
+      </w:r>
+      <w:proofErr w:type="spellStart"/>
+      <w:r>
+        <w:t>Kazakis</w:t>
+      </w:r>
+      <w:proofErr w:type="spellEnd"/>
+      <w:r>
+        <w:t xml:space="preserve">, </w:t>
+      </w:r>
+      <w:proofErr w:type="spellStart"/>
+      <w:r>
+        <w:t>Apostolos</w:t>
+      </w:r>
+      <w:proofErr w:type="spellEnd"/>
+      <w:r>
+        <w:t xml:space="preserve"> </w:t>
+      </w:r>
+      <w:proofErr w:type="spellStart"/>
+      <w:r>
+        <w:t>and</w:t>
+      </w:r>
+      <w:proofErr w:type="spellEnd"/>
+      <w:r>
+        <w:t xml:space="preserve"> </w:t>
+      </w:r>
+      <w:proofErr w:type="spellStart"/>
+      <w:r>
+        <w:t>Papakostas</w:t>
+      </w:r>
+      <w:proofErr w:type="spellEnd"/>
+      <w:r>
+        <w:t>, George A},</w:t>
+      </w:r>
+    </w:p>
+    <w:p>
+      <w:pPr>
+        <w:jc w:val="both"/>
+      </w:pPr>
+      <w:r>
+        <w:t xml:space="preserve">  </w:t>
+      </w:r>
+      <w:proofErr w:type="spellStart"/>
+      <w:proofErr w:type="gramStart"/>
+      <w:r>
+        <w:t>booktitle</w:t>
+      </w:r>
+      <w:proofErr w:type="spellEnd"/>
+      <w:proofErr w:type="gramEnd"/>
+      <w:r>
+        <w:t xml:space="preserve">={2022 IEEE 12th </w:t>
+      </w:r>
+      <w:proofErr w:type="spellStart"/>
+      <w:r>
+        <w:t>Annual</w:t>
+      </w:r>
+      <w:proofErr w:type="spellEnd"/>
+      <w:r>
+        <w:t xml:space="preserve"> </w:t>
+      </w:r>
+      <w:proofErr w:type="spellStart"/>
+      <w:r>
+        <w:t>Computing</w:t>
+      </w:r>
+      <w:proofErr w:type="spellEnd"/>
+      <w:r>
+        <w:t xml:space="preserve"> </w:t>
+      </w:r>
+      <w:proofErr w:type="spellStart"/>
+      <w:r>
+        <w:t>and</w:t>
+      </w:r>
+      <w:proofErr w:type="spellEnd"/>
+      <w:r>
+        <w:t xml:space="preserve"> Communication Workshop </w:t>
+      </w:r>
+      <w:proofErr w:type="spellStart"/>
+      <w:r>
+        <w:t>and</w:t>
+      </w:r>
+      <w:proofErr w:type="spellEnd"/>
+      <w:r>
+        <w:t xml:space="preserve"> </w:t>
+      </w:r>
+      <w:proofErr w:type="spellStart"/>
+      <w:r>
+        <w:t>Conference</w:t>
+      </w:r>
+      <w:proofErr w:type="spellEnd"/>
+      <w:r>
+        <w:t xml:space="preserve"> (CCWC)},</w:t>
+      </w:r>
+    </w:p>
+    <w:p>
+      <w:pPr>
+        <w:jc w:val="both"/>
+      </w:pPr>
+      <w:r>
+        <w:t xml:space="preserve">  </w:t>
+      </w:r>
+      <w:proofErr w:type="spellStart"/>
+      <w:proofErr w:type="gramStart"/>
+      <w:r>
+        <w:t>pages</w:t>
+      </w:r>
+      <w:proofErr w:type="spellEnd"/>
+      <w:proofErr w:type="gramEnd"/>
+      <w:r>
+        <w:t>={0453--0460},</w:t>
+      </w:r>
+    </w:p>
+    <w:p>
+      <w:pPr>
+        <w:jc w:val="both"/>
+      </w:pPr>
+      <w:r>
+        <w:t xml:space="preserve">  </w:t>
+      </w:r>
+      <w:proofErr w:type="spellStart"/>
+      <w:proofErr w:type="gramStart"/>
+      <w:r>
+        <w:t>year</w:t>
+      </w:r>
+      <w:proofErr w:type="spellEnd"/>
+      <w:proofErr w:type="gramEnd"/>
+      <w:r>
+        <w:t>={2022},</w:t>
+      </w:r>
+    </w:p>
+    <w:p>
+      <w:pPr>
+        <w:jc w:val="both"/>
+      </w:pPr>
+      <w:r>
+        <w:t xml:space="preserve">  </w:t>
+      </w:r>
+      <w:proofErr w:type="spellStart"/>
+      <w:proofErr w:type="gramStart"/>
+      <w:r>
+        <w:t>organization</w:t>
+      </w:r>
+      <w:proofErr w:type="spellEnd"/>
+      <w:proofErr w:type="gramEnd"/>
+      <w:r>
+        <w:t>={IEEE}</w:t>
+      </w:r>
+    </w:p>
+    <w:p>
+      <w:pPr>
+        <w:jc w:val="both"/>
+      </w:pPr>
+      <w:r>
+        <w:t>}</w:t>
+      </w:r>
+    </w:p>
+    <w:p>
+      <w:pPr>
+        <w:jc w:val="both"/>
+      </w:pPr>
+    </w:p>
+    <w:p>
+      <w:pPr>
+        <w:jc w:val="both"/>
+      </w:pPr>
+      <w:r>
+        <w:t>@</w:t>
+      </w:r>
+      <w:proofErr w:type="spellStart"/>
+      <w:proofErr w:type="gramStart"/>
+      <w:r>
+        <w:t>article</w:t>
+      </w:r>
+      <w:proofErr w:type="spellEnd"/>
+      <w:r>
+        <w:t>{</w:t>
+      </w:r>
+      <w:proofErr w:type="gramEnd"/>
+      <w:r>
+        <w:t>kreuzberger2023machine,</w:t>
+      </w:r>
+    </w:p>
+    <w:p>
+      <w:pPr>
+        <w:jc w:val="both"/>
+      </w:pPr>
+      <w:r>
+        <w:t xml:space="preserve">  </w:t>
+      </w:r>
+      <w:proofErr w:type="spellStart"/>
+      <w:proofErr w:type="gramStart"/>
+      <w:r>
+        <w:t>title</w:t>
+      </w:r>
+      <w:proofErr w:type="spellEnd"/>
+      <w:proofErr w:type="gramEnd"/>
+      <w:r>
+        <w:t>={</w:t>
+      </w:r>
+      <w:proofErr w:type="spellStart"/>
+      <w:r>
+        <w:t>Machine</w:t>
+      </w:r>
+      <w:proofErr w:type="spellEnd"/>
+      <w:r>
+        <w:t xml:space="preserve"> </w:t>
+      </w:r>
+      <w:proofErr w:type="spellStart"/>
+      <w:r>
+        <w:t>learning</w:t>
+      </w:r>
+      <w:proofErr w:type="spellEnd"/>
+      <w:r>
+        <w:t xml:space="preserve"> </w:t>
+      </w:r>
+      <w:proofErr w:type="spellStart"/>
+      <w:r>
+        <w:t>operations</w:t>
+      </w:r>
+      <w:proofErr w:type="spellEnd"/>
+      <w:r>
+        <w:t xml:space="preserve"> (</w:t>
+      </w:r>
+      <w:proofErr w:type="spellStart"/>
+      <w:r>
+        <w:t>mlops</w:t>
+      </w:r>
+      <w:proofErr w:type="spellEnd"/>
+      <w:r>
+        <w:t xml:space="preserve">): Overview, </w:t>
+      </w:r>
+      <w:proofErr w:type="spellStart"/>
+      <w:r>
+        <w:t>definition</w:t>
+      </w:r>
+      <w:proofErr w:type="spellEnd"/>
+      <w:r>
+        <w:t xml:space="preserve">, </w:t>
+      </w:r>
+      <w:proofErr w:type="spellStart"/>
+      <w:r>
+        <w:t>and</w:t>
+      </w:r>
+      <w:proofErr w:type="spellEnd"/>
+      <w:r>
+        <w:t xml:space="preserve"> </w:t>
+      </w:r>
+      <w:proofErr w:type="spellStart"/>
+      <w:r>
+        <w:t>architecture</w:t>
+      </w:r>
+      <w:proofErr w:type="spellEnd"/>
+      <w:r>
+        <w:t>},</w:t>
+      </w:r>
+    </w:p>
+    <w:p>
+      <w:pPr>
+        <w:jc w:val="both"/>
+      </w:pPr>
+      <w:r>
+        <w:t xml:space="preserve">  </w:t>
+      </w:r>
+      <w:proofErr w:type="spellStart"/>
+      <w:proofErr w:type="gramStart"/>
+      <w:r>
+        <w:t>author</w:t>
+      </w:r>
+      <w:proofErr w:type="spellEnd"/>
+      <w:proofErr w:type="gramEnd"/>
+      <w:r>
+        <w:t>={</w:t>
+      </w:r>
+      <w:proofErr w:type="spellStart"/>
+      <w:r>
+        <w:t>Kreuzberger</w:t>
+      </w:r>
+      <w:proofErr w:type="spellEnd"/>
+      <w:r>
+        <w:t xml:space="preserve">, Dominik </w:t>
+      </w:r>
+      <w:proofErr w:type="spellStart"/>
+      <w:r>
+        <w:t>and</w:t>
+      </w:r>
+      <w:proofErr w:type="spellEnd"/>
+      <w:r>
+        <w:t xml:space="preserve"> K{\"u}hl, </w:t>
+      </w:r>
+      <w:proofErr w:type="spellStart"/>
+      <w:r>
+        <w:t>Niklas</w:t>
+      </w:r>
+      <w:proofErr w:type="spellEnd"/>
+      <w:r>
+        <w:t xml:space="preserve"> </w:t>
+      </w:r>
+      <w:proofErr w:type="spellStart"/>
+      <w:r>
+        <w:t>and</w:t>
+      </w:r>
+      <w:proofErr w:type="spellEnd"/>
+      <w:r>
+        <w:t xml:space="preserve"> </w:t>
+      </w:r>
+      <w:proofErr w:type="spellStart"/>
+      <w:r>
+        <w:t>Hirschl</w:t>
+      </w:r>
+      <w:proofErr w:type="spellEnd"/>
+      <w:r>
+        <w:t>, Sebastian},</w:t>
+      </w:r>
+    </w:p>
+    <w:p>
+      <w:pPr>
+        <w:jc w:val="both"/>
+      </w:pPr>
+      <w:r>
+        <w:t xml:space="preserve">  </w:t>
+      </w:r>
+      <w:proofErr w:type="spellStart"/>
+      <w:proofErr w:type="gramStart"/>
+      <w:r>
+        <w:t>journal</w:t>
+      </w:r>
+      <w:proofErr w:type="spellEnd"/>
+      <w:proofErr w:type="gramEnd"/>
+      <w:r>
+        <w:t>={IEEE Access},</w:t>
+      </w:r>
+    </w:p>
+    <w:p>
+      <w:pPr>
+        <w:jc w:val="both"/>
+      </w:pPr>
+      <w:r>
+        <w:t xml:space="preserve">  </w:t>
+      </w:r>
+      <w:proofErr w:type="spellStart"/>
+      <w:proofErr w:type="gramStart"/>
+      <w:r>
+        <w:t>year</w:t>
+      </w:r>
+      <w:proofErr w:type="spellEnd"/>
+      <w:proofErr w:type="gramEnd"/>
+      <w:r>
+        <w:t>={2023},</w:t>
+      </w:r>
+    </w:p>
+    <w:p>
+      <w:pPr>
+        <w:jc w:val="both"/>
+      </w:pPr>
+      <w:r>
+        <w:t xml:space="preserve">  </w:t>
+      </w:r>
+      <w:proofErr w:type="spellStart"/>
+      <w:proofErr w:type="gramStart"/>
+      <w:r>
+        <w:t>publisher</w:t>
+      </w:r>
+      <w:proofErr w:type="spellEnd"/>
+      <w:proofErr w:type="gramEnd"/>
+      <w:r>
+        <w:t>={IEEE}</w:t>
+      </w:r>
+    </w:p>
+    <w:p>
+      <w:pPr>
+        <w:jc w:val="both"/>
+      </w:pPr>
+      <w:r>
+        <w:t>}</w:t>
+      </w:r>
+    </w:p>
+    <w:p>
+      <w:pPr>
+        <w:jc w:val="both"/>
+      </w:pPr>
+    </w:p>
+    <w:p>
+      <w:pPr>
+        <w:jc w:val="both"/>
+      </w:pPr>
+      <w:r>
+        <w:t>@</w:t>
+      </w:r>
+      <w:proofErr w:type="spellStart"/>
+      <w:proofErr w:type="gramStart"/>
+      <w:r>
+        <w:t>article</w:t>
+      </w:r>
+      <w:proofErr w:type="spellEnd"/>
+      <w:r>
+        <w:t>{</w:t>
+      </w:r>
+      <w:proofErr w:type="gramEnd"/>
+      <w:r>
+        <w:t>testi2022mlops,</w:t>
+      </w:r>
+    </w:p>
+    <w:p>
+      <w:pPr>
+        <w:jc w:val="both"/>
+      </w:pPr>
+      <w:r>
+        <w:t xml:space="preserve">  </w:t>
+      </w:r>
+      <w:proofErr w:type="spellStart"/>
+      <w:proofErr w:type="gramStart"/>
+      <w:r>
+        <w:t>title</w:t>
+      </w:r>
+      <w:proofErr w:type="spellEnd"/>
+      <w:proofErr w:type="gramEnd"/>
+      <w:r>
+        <w:t>={</w:t>
+      </w:r>
+      <w:proofErr w:type="spellStart"/>
+      <w:r>
+        <w:t>MLOps</w:t>
+      </w:r>
+      <w:proofErr w:type="spellEnd"/>
+      <w:r>
+        <w:t xml:space="preserve">: A </w:t>
+      </w:r>
+      <w:proofErr w:type="spellStart"/>
+      <w:r>
+        <w:t>taxonomy</w:t>
+      </w:r>
+      <w:proofErr w:type="spellEnd"/>
+      <w:r>
+        <w:t xml:space="preserve"> </w:t>
+      </w:r>
+      <w:proofErr w:type="spellStart"/>
+      <w:r>
+        <w:t>and</w:t>
+      </w:r>
+      <w:proofErr w:type="spellEnd"/>
+      <w:r>
+        <w:t xml:space="preserve"> a </w:t>
+      </w:r>
+      <w:proofErr w:type="spellStart"/>
+      <w:r>
+        <w:t>methodology</w:t>
+      </w:r>
+      <w:proofErr w:type="spellEnd"/>
+      <w:r>
+        <w:t>},</w:t>
+      </w:r>
+    </w:p>
+    <w:p>
+      <w:pPr>
+        <w:jc w:val="both"/>
+      </w:pPr>
+      <w:r>
+        <w:lastRenderedPageBreak/>
+        <w:t xml:space="preserve">  </w:t>
+      </w:r>
+      <w:proofErr w:type="spellStart"/>
+      <w:proofErr w:type="gramStart"/>
+      <w:r>
+        <w:t>author</w:t>
+      </w:r>
+      <w:proofErr w:type="spellEnd"/>
+      <w:proofErr w:type="gramEnd"/>
+      <w:r>
+        <w:t>={</w:t>
+      </w:r>
+      <w:proofErr w:type="spellStart"/>
+      <w:r>
+        <w:t>Testi</w:t>
+      </w:r>
+      <w:proofErr w:type="spellEnd"/>
+      <w:r>
+        <w:t xml:space="preserve">, </w:t>
+      </w:r>
+      <w:proofErr w:type="spellStart"/>
+      <w:r>
+        <w:t>Matteo</w:t>
+      </w:r>
+      <w:proofErr w:type="spellEnd"/>
+      <w:r>
+        <w:t xml:space="preserve"> </w:t>
+      </w:r>
+      <w:proofErr w:type="spellStart"/>
+      <w:r>
+        <w:t>and</w:t>
+      </w:r>
+      <w:proofErr w:type="spellEnd"/>
+      <w:r>
+        <w:t xml:space="preserve"> </w:t>
+      </w:r>
+      <w:proofErr w:type="spellStart"/>
+      <w:r>
+        <w:t>Ballabio</w:t>
+      </w:r>
+      <w:proofErr w:type="spellEnd"/>
+      <w:r>
+        <w:t xml:space="preserve">, </w:t>
+      </w:r>
+      <w:proofErr w:type="spellStart"/>
+      <w:r>
+        <w:t>Matteo</w:t>
+      </w:r>
+      <w:proofErr w:type="spellEnd"/>
+      <w:r>
+        <w:t xml:space="preserve"> </w:t>
+      </w:r>
+      <w:proofErr w:type="spellStart"/>
+      <w:r>
+        <w:t>and</w:t>
+      </w:r>
+      <w:proofErr w:type="spellEnd"/>
+      <w:r>
+        <w:t xml:space="preserve"> </w:t>
+      </w:r>
+      <w:proofErr w:type="spellStart"/>
+      <w:r>
+        <w:t>Frontoni</w:t>
+      </w:r>
+      <w:proofErr w:type="spellEnd"/>
+      <w:r>
+        <w:t xml:space="preserve">, </w:t>
+      </w:r>
+      <w:proofErr w:type="spellStart"/>
+      <w:r>
+        <w:t>Emanuele</w:t>
+      </w:r>
+      <w:proofErr w:type="spellEnd"/>
+      <w:r>
+        <w:t xml:space="preserve"> </w:t>
+      </w:r>
+      <w:proofErr w:type="spellStart"/>
+      <w:r>
+        <w:t>and</w:t>
+      </w:r>
+      <w:proofErr w:type="spellEnd"/>
+      <w:r>
+        <w:t xml:space="preserve"> </w:t>
+      </w:r>
+      <w:proofErr w:type="spellStart"/>
+      <w:r>
+        <w:t>Iannello</w:t>
+      </w:r>
+      <w:proofErr w:type="spellEnd"/>
+      <w:r>
+        <w:t xml:space="preserve">, Giulio </w:t>
+      </w:r>
+      <w:proofErr w:type="spellStart"/>
+      <w:r>
+        <w:t>and</w:t>
+      </w:r>
+      <w:proofErr w:type="spellEnd"/>
+      <w:r>
+        <w:t xml:space="preserve"> </w:t>
+      </w:r>
+      <w:proofErr w:type="spellStart"/>
+      <w:r>
+        <w:t>Moccia</w:t>
+      </w:r>
+      <w:proofErr w:type="spellEnd"/>
+      <w:r>
+        <w:t xml:space="preserve">, Sara </w:t>
+      </w:r>
+      <w:proofErr w:type="spellStart"/>
+      <w:r>
+        <w:t>and</w:t>
+      </w:r>
+      <w:proofErr w:type="spellEnd"/>
+      <w:r>
+        <w:t xml:space="preserve"> Soda, Paolo </w:t>
+      </w:r>
+      <w:proofErr w:type="spellStart"/>
+      <w:r>
+        <w:t>and</w:t>
+      </w:r>
+      <w:proofErr w:type="spellEnd"/>
+      <w:r>
+        <w:t xml:space="preserve"> </w:t>
+      </w:r>
+      <w:proofErr w:type="spellStart"/>
+      <w:r>
+        <w:t>Vessio</w:t>
+      </w:r>
+      <w:proofErr w:type="spellEnd"/>
+      <w:r>
+        <w:t xml:space="preserve">, </w:t>
+      </w:r>
+      <w:proofErr w:type="spellStart"/>
+      <w:r>
+        <w:t>Gennaro</w:t>
+      </w:r>
+      <w:proofErr w:type="spellEnd"/>
+      <w:r>
+        <w:t>},</w:t>
+      </w:r>
+    </w:p>
+    <w:p>
+      <w:pPr>
+        <w:jc w:val="both"/>
+      </w:pPr>
+      <w:r>
+        <w:t xml:space="preserve">  </w:t>
+      </w:r>
+      <w:proofErr w:type="spellStart"/>
+      <w:proofErr w:type="gramStart"/>
+      <w:r>
+        <w:t>journal</w:t>
+      </w:r>
+      <w:proofErr w:type="spellEnd"/>
+      <w:proofErr w:type="gramEnd"/>
+      <w:r>
+        <w:t>={IEEE Access},</w:t>
+      </w:r>
+    </w:p>
+    <w:p>
+      <w:pPr>
+        <w:jc w:val="both"/>
+      </w:pPr>
+      <w:r>
+        <w:t xml:space="preserve">  </w:t>
+      </w:r>
+      <w:proofErr w:type="gramStart"/>
+      <w:r>
+        <w:t>volume</w:t>
+      </w:r>
+      <w:proofErr w:type="gramEnd"/>
+      <w:r>
+        <w:t>={10},</w:t>
+      </w:r>
+    </w:p>
+    <w:p>
+      <w:pPr>
+        <w:jc w:val="both"/>
+      </w:pPr>
+      <w:r>
+        <w:t xml:space="preserve">  </w:t>
+      </w:r>
+      <w:proofErr w:type="spellStart"/>
+      <w:proofErr w:type="gramStart"/>
+      <w:r>
+        <w:t>pages</w:t>
+      </w:r>
+      <w:proofErr w:type="spellEnd"/>
+      <w:proofErr w:type="gramEnd"/>
+      <w:r>
+        <w:t>={63606--63618},</w:t>
+      </w:r>
+    </w:p>
+    <w:p>
+      <w:pPr>
+        <w:jc w:val="both"/>
+      </w:pPr>
+      <w:r>
+        <w:t xml:space="preserve">  </w:t>
+      </w:r>
+      <w:proofErr w:type="spellStart"/>
+      <w:proofErr w:type="gramStart"/>
+      <w:r>
+        <w:t>year</w:t>
+      </w:r>
+      <w:proofErr w:type="spellEnd"/>
+      <w:proofErr w:type="gramEnd"/>
+      <w:r>
+        <w:t>={2022},</w:t>
+      </w:r>
+    </w:p>
+    <w:p>
+      <w:pPr>
+        <w:jc w:val="both"/>
+      </w:pPr>
+      <w:r>
+        <w:t xml:space="preserve">  </w:t>
+      </w:r>
+      <w:proofErr w:type="spellStart"/>
+      <w:proofErr w:type="gramStart"/>
+      <w:r>
+        <w:t>publisher</w:t>
+      </w:r>
+      <w:proofErr w:type="spellEnd"/>
+      <w:proofErr w:type="gramEnd"/>
+      <w:r>
+        <w:t>={IEEE}</w:t>
+      </w:r>
+    </w:p>
+    <w:p>
+      <w:pPr>
+        <w:jc w:val="both"/>
+      </w:pPr>
+      <w:r>
+        <w:t>}</w:t>
+      </w:r>
+    </w:p>
+    <w:p>
+      <w:pPr>
+        <w:jc w:val="both"/>
+      </w:pPr>
+    </w:p>
+    <w:p>
+      <w:pPr>
+        <w:jc w:val="both"/>
+      </w:pPr>
+      <w:r>
+        <w:t>@</w:t>
+      </w:r>
+      <w:proofErr w:type="spellStart"/>
+      <w:proofErr w:type="gramStart"/>
+      <w:r>
+        <w:t>inproceedings</w:t>
+      </w:r>
+      <w:proofErr w:type="spellEnd"/>
+      <w:r>
+        <w:t>{</w:t>
+      </w:r>
+      <w:proofErr w:type="gramEnd"/>
+      <w:r>
         <w:t>andrade2021continuous,</w:t>
       </w:r>
     </w:p>
     <w:p>
+      <w:pPr>
+        <w:jc w:val="both"/>
+      </w:pPr>
       <w:r>
         <w:t xml:space="preserve">  </w:t>
       </w:r>
@@ -457,6 +2176,9 @@
       </w:r>
     </w:p>
     <w:p>
+      <w:pPr>
+        <w:jc w:val="both"/>
+      </w:pPr>
       <w:r>
         <w:t xml:space="preserve">  </w:t>
       </w:r>
@@ -528,39 +2250,503 @@
       </w:r>
     </w:p>
     <w:p>
+      <w:pPr>
+        <w:jc w:val="both"/>
+      </w:pPr>
+      <w:r>
+        <w:t xml:space="preserve">  </w:t>
+      </w:r>
+      <w:proofErr w:type="spellStart"/>
+      <w:proofErr w:type="gramStart"/>
+      <w:r>
+        <w:t>booktitle</w:t>
+      </w:r>
+      <w:proofErr w:type="spellEnd"/>
+      <w:proofErr w:type="gramEnd"/>
+      <w:r>
+        <w:t>={Anais do I Workshop Brasileiro de Engenharia de Software Inteligente},</w:t>
+      </w:r>
+    </w:p>
+    <w:p>
+      <w:pPr>
+        <w:jc w:val="both"/>
+      </w:pPr>
+      <w:r>
+        <w:t xml:space="preserve">  </w:t>
+      </w:r>
+      <w:proofErr w:type="spellStart"/>
+      <w:proofErr w:type="gramStart"/>
+      <w:r>
+        <w:t>pages</w:t>
+      </w:r>
+      <w:proofErr w:type="spellEnd"/>
+      <w:proofErr w:type="gramEnd"/>
+      <w:r>
+        <w:t>={25--28},</w:t>
+      </w:r>
+    </w:p>
+    <w:p>
+      <w:pPr>
+        <w:jc w:val="both"/>
+      </w:pPr>
+      <w:r>
+        <w:t xml:space="preserve">  </w:t>
+      </w:r>
+      <w:proofErr w:type="spellStart"/>
+      <w:proofErr w:type="gramStart"/>
+      <w:r>
+        <w:t>year</w:t>
+      </w:r>
+      <w:proofErr w:type="spellEnd"/>
+      <w:proofErr w:type="gramEnd"/>
+      <w:r>
+        <w:t>={2021},</w:t>
+      </w:r>
+    </w:p>
+    <w:p>
+      <w:pPr>
+        <w:jc w:val="both"/>
+      </w:pPr>
+      <w:r>
+        <w:t xml:space="preserve">  </w:t>
+      </w:r>
+      <w:proofErr w:type="spellStart"/>
+      <w:proofErr w:type="gramStart"/>
+      <w:r>
+        <w:t>organization</w:t>
+      </w:r>
+      <w:proofErr w:type="spellEnd"/>
+      <w:proofErr w:type="gramEnd"/>
+      <w:r>
+        <w:t>={SBC}</w:t>
+      </w:r>
+    </w:p>
+    <w:p>
+      <w:pPr>
+        <w:jc w:val="both"/>
+      </w:pPr>
+      <w:r>
+        <w:t>}</w:t>
+      </w:r>
+    </w:p>
+    <w:p>
+      <w:pPr>
+        <w:jc w:val="both"/>
+      </w:pPr>
+    </w:p>
+    <w:p>
+      <w:pPr>
+        <w:jc w:val="both"/>
+      </w:pPr>
+      <w:r>
+        <w:t>@</w:t>
+      </w:r>
+      <w:proofErr w:type="spellStart"/>
+      <w:proofErr w:type="gramStart"/>
+      <w:r>
+        <w:t>inproceedings</w:t>
+      </w:r>
+      <w:proofErr w:type="spellEnd"/>
+      <w:r>
+        <w:t>{</w:t>
+      </w:r>
+      <w:proofErr w:type="gramEnd"/>
+      <w:r>
+        <w:t>zhou2020towards,</w:t>
+      </w:r>
+    </w:p>
+    <w:p>
+      <w:pPr>
+        <w:jc w:val="both"/>
+      </w:pPr>
+      <w:r>
+        <w:t xml:space="preserve">  </w:t>
+      </w:r>
+      <w:proofErr w:type="spellStart"/>
+      <w:proofErr w:type="gramStart"/>
+      <w:r>
+        <w:t>title</w:t>
+      </w:r>
+      <w:proofErr w:type="spellEnd"/>
+      <w:proofErr w:type="gramEnd"/>
+      <w:r>
+        <w:t>={</w:t>
+      </w:r>
+      <w:proofErr w:type="spellStart"/>
+      <w:r>
+        <w:t>Towards</w:t>
+      </w:r>
+      <w:proofErr w:type="spellEnd"/>
+      <w:r>
+        <w:t xml:space="preserve"> </w:t>
+      </w:r>
+      <w:proofErr w:type="spellStart"/>
+      <w:r>
+        <w:t>mlops</w:t>
+      </w:r>
+      <w:proofErr w:type="spellEnd"/>
+      <w:r>
+        <w:t xml:space="preserve">: A case </w:t>
+      </w:r>
+      <w:proofErr w:type="spellStart"/>
+      <w:r>
+        <w:t>study</w:t>
+      </w:r>
+      <w:proofErr w:type="spellEnd"/>
+      <w:r>
+        <w:t xml:space="preserve"> </w:t>
+      </w:r>
+      <w:proofErr w:type="spellStart"/>
+      <w:r>
+        <w:t>of</w:t>
+      </w:r>
+      <w:proofErr w:type="spellEnd"/>
+      <w:r>
+        <w:t xml:space="preserve"> ml pipeline </w:t>
+      </w:r>
+      <w:proofErr w:type="spellStart"/>
+      <w:r>
+        <w:t>platform</w:t>
+      </w:r>
+      <w:proofErr w:type="spellEnd"/>
+      <w:r>
+        <w:t>},</w:t>
+      </w:r>
+    </w:p>
+    <w:p>
+      <w:pPr>
+        <w:jc w:val="both"/>
+      </w:pPr>
+      <w:r>
+        <w:t xml:space="preserve">  </w:t>
+      </w:r>
+      <w:proofErr w:type="spellStart"/>
+      <w:proofErr w:type="gramStart"/>
+      <w:r>
+        <w:t>author</w:t>
+      </w:r>
+      <w:proofErr w:type="spellEnd"/>
+      <w:proofErr w:type="gramEnd"/>
+      <w:r>
+        <w:t>={</w:t>
+      </w:r>
+      <w:proofErr w:type="spellStart"/>
+      <w:r>
+        <w:t>Zhou</w:t>
+      </w:r>
+      <w:proofErr w:type="spellEnd"/>
+      <w:r>
+        <w:t xml:space="preserve">, </w:t>
+      </w:r>
+      <w:proofErr w:type="spellStart"/>
+      <w:r>
+        <w:t>Yue</w:t>
+      </w:r>
+      <w:proofErr w:type="spellEnd"/>
+      <w:r>
+        <w:t xml:space="preserve"> </w:t>
+      </w:r>
+      <w:proofErr w:type="spellStart"/>
+      <w:r>
+        <w:t>and</w:t>
+      </w:r>
+      <w:proofErr w:type="spellEnd"/>
+      <w:r>
+        <w:t xml:space="preserve"> </w:t>
+      </w:r>
+      <w:proofErr w:type="spellStart"/>
+      <w:r>
+        <w:t>Yu</w:t>
+      </w:r>
+      <w:proofErr w:type="spellEnd"/>
+      <w:r>
+        <w:t xml:space="preserve">, </w:t>
+      </w:r>
+      <w:proofErr w:type="spellStart"/>
+      <w:r>
+        <w:t>Yue</w:t>
+      </w:r>
+      <w:proofErr w:type="spellEnd"/>
+      <w:r>
+        <w:t xml:space="preserve"> </w:t>
+      </w:r>
+      <w:proofErr w:type="spellStart"/>
+      <w:r>
+        <w:t>and</w:t>
+      </w:r>
+      <w:proofErr w:type="spellEnd"/>
+      <w:r>
+        <w:t xml:space="preserve"> </w:t>
+      </w:r>
+      <w:proofErr w:type="spellStart"/>
+      <w:r>
+        <w:t>Ding</w:t>
+      </w:r>
+      <w:proofErr w:type="spellEnd"/>
+      <w:r>
+        <w:t>, Bo},</w:t>
+      </w:r>
+    </w:p>
+    <w:p>
+      <w:pPr>
+        <w:jc w:val="both"/>
+      </w:pPr>
+      <w:r>
+        <w:t xml:space="preserve">  </w:t>
+      </w:r>
+      <w:proofErr w:type="spellStart"/>
+      <w:proofErr w:type="gramStart"/>
+      <w:r>
+        <w:t>booktitle</w:t>
+      </w:r>
+      <w:proofErr w:type="spellEnd"/>
+      <w:proofErr w:type="gramEnd"/>
+      <w:r>
+        <w:t xml:space="preserve">={2020 </w:t>
+      </w:r>
+      <w:proofErr w:type="spellStart"/>
+      <w:r>
+        <w:t>International</w:t>
+      </w:r>
+      <w:proofErr w:type="spellEnd"/>
+      <w:r>
+        <w:t xml:space="preserve"> </w:t>
+      </w:r>
+      <w:proofErr w:type="spellStart"/>
+      <w:r>
+        <w:t>conference</w:t>
+      </w:r>
+      <w:proofErr w:type="spellEnd"/>
+      <w:r>
+        <w:t xml:space="preserve"> </w:t>
+      </w:r>
+      <w:proofErr w:type="spellStart"/>
+      <w:r>
+        <w:t>on</w:t>
+      </w:r>
+      <w:proofErr w:type="spellEnd"/>
+      <w:r>
+        <w:t xml:space="preserve"> artificial </w:t>
+      </w:r>
+      <w:proofErr w:type="spellStart"/>
+      <w:r>
+        <w:t>intelligence</w:t>
+      </w:r>
+      <w:proofErr w:type="spellEnd"/>
+      <w:r>
+        <w:t xml:space="preserve"> </w:t>
+      </w:r>
+      <w:proofErr w:type="spellStart"/>
+      <w:r>
+        <w:t>and</w:t>
+      </w:r>
+      <w:proofErr w:type="spellEnd"/>
+      <w:r>
+        <w:t xml:space="preserve"> </w:t>
+      </w:r>
+      <w:proofErr w:type="spellStart"/>
+      <w:r>
+        <w:t>computer</w:t>
+      </w:r>
+      <w:proofErr w:type="spellEnd"/>
+      <w:r>
+        <w:t xml:space="preserve"> </w:t>
+      </w:r>
+      <w:proofErr w:type="spellStart"/>
+      <w:r>
+        <w:t>engineering</w:t>
+      </w:r>
+      <w:proofErr w:type="spellEnd"/>
+      <w:r>
+        <w:t xml:space="preserve"> (ICAICE)},</w:t>
+      </w:r>
+    </w:p>
+    <w:p>
+      <w:pPr>
+        <w:jc w:val="both"/>
+      </w:pPr>
+      <w:r>
+        <w:t xml:space="preserve">  </w:t>
+      </w:r>
+      <w:proofErr w:type="spellStart"/>
+      <w:proofErr w:type="gramStart"/>
+      <w:r>
+        <w:t>pages</w:t>
+      </w:r>
+      <w:proofErr w:type="spellEnd"/>
+      <w:proofErr w:type="gramEnd"/>
+      <w:r>
+        <w:t>={494--500},</w:t>
+      </w:r>
+    </w:p>
+    <w:p>
+      <w:pPr>
+        <w:jc w:val="both"/>
+      </w:pPr>
+      <w:r>
+        <w:t xml:space="preserve">  </w:t>
+      </w:r>
+      <w:proofErr w:type="spellStart"/>
+      <w:proofErr w:type="gramStart"/>
+      <w:r>
+        <w:t>year</w:t>
+      </w:r>
+      <w:proofErr w:type="spellEnd"/>
+      <w:proofErr w:type="gramEnd"/>
+      <w:r>
+        <w:t>={2020},</w:t>
+      </w:r>
+    </w:p>
+    <w:p>
+      <w:pPr>
+        <w:jc w:val="both"/>
+      </w:pPr>
+      <w:r>
+        <w:t xml:space="preserve">  </w:t>
+      </w:r>
+      <w:proofErr w:type="spellStart"/>
+      <w:proofErr w:type="gramStart"/>
+      <w:r>
+        <w:t>organization</w:t>
+      </w:r>
+      <w:proofErr w:type="spellEnd"/>
+      <w:proofErr w:type="gramEnd"/>
+      <w:r>
+        <w:t>={IEEE}</w:t>
+      </w:r>
+    </w:p>
+    <w:p>
+      <w:pPr>
+        <w:jc w:val="both"/>
+      </w:pPr>
+      <w:r>
+        <w:t>}</w:t>
+      </w:r>
+    </w:p>
+    <w:p>
+      <w:pPr>
+        <w:jc w:val="both"/>
+      </w:pPr>
+    </w:p>
+    <w:p>
+      <w:pPr>
+        <w:jc w:val="both"/>
+      </w:pPr>
+      <w:r>
+        <w:t>@</w:t>
+      </w:r>
+      <w:proofErr w:type="spellStart"/>
+      <w:proofErr w:type="gramStart"/>
+      <w:r>
+        <w:t>misc</w:t>
+      </w:r>
+      <w:proofErr w:type="spellEnd"/>
+      <w:r>
+        <w:t>{</w:t>
+      </w:r>
+      <w:proofErr w:type="spellStart"/>
+      <w:proofErr w:type="gramEnd"/>
+      <w:r>
+        <w:t>googleMLOpsPipelines</w:t>
+      </w:r>
+      <w:proofErr w:type="spellEnd"/>
+      <w:r>
+        <w:t>,</w:t>
+      </w:r>
+    </w:p>
+    <w:p>
+      <w:pPr>
+        <w:jc w:val="both"/>
+      </w:pPr>
+      <w:r>
+        <w:tab/>
+      </w:r>
+      <w:proofErr w:type="spellStart"/>
+      <w:proofErr w:type="gramStart"/>
+      <w:r>
+        <w:t>author</w:t>
+      </w:r>
+      <w:proofErr w:type="spellEnd"/>
+      <w:proofErr w:type="gramEnd"/>
+      <w:r>
+        <w:t xml:space="preserve"> = {},</w:t>
+      </w:r>
+    </w:p>
+    <w:p>
+      <w:pPr>
+        <w:jc w:val="both"/>
+      </w:pPr>
       <w:r>
         <w:lastRenderedPageBreak/>
-        <w:t xml:space="preserve">  </w:t>
-      </w:r>
-      <w:proofErr w:type="spellStart"/>
-      <w:proofErr w:type="gramStart"/>
-      <w:r>
-        <w:t>booktitle</w:t>
-      </w:r>
-      <w:proofErr w:type="spellEnd"/>
-      <w:proofErr w:type="gramEnd"/>
-      <w:r>
-        <w:t>={Anais do I Workshop Brasileiro de Engenharia de Software Inteligente},</w:t>
-      </w:r>
-    </w:p>
-    <w:p>
-      <w:r>
-        <w:t xml:space="preserve">  </w:t>
-      </w:r>
-      <w:proofErr w:type="spellStart"/>
-      <w:proofErr w:type="gramStart"/>
-      <w:r>
-        <w:t>pages</w:t>
-      </w:r>
-      <w:proofErr w:type="spellEnd"/>
-      <w:proofErr w:type="gramEnd"/>
-      <w:r>
-        <w:t>={25--28},</w:t>
-      </w:r>
-    </w:p>
-    <w:p>
-      <w:r>
-        <w:t xml:space="preserve">  </w:t>
+        <w:tab/>
+      </w:r>
+      <w:proofErr w:type="spellStart"/>
+      <w:proofErr w:type="gramStart"/>
+      <w:r>
+        <w:t>title</w:t>
+      </w:r>
+      <w:proofErr w:type="spellEnd"/>
+      <w:proofErr w:type="gramEnd"/>
+      <w:r>
+        <w:t xml:space="preserve"> = {{M}{L}{O}</w:t>
+      </w:r>
+      <w:proofErr w:type="spellStart"/>
+      <w:r>
+        <w:t>ps</w:t>
+      </w:r>
+      <w:proofErr w:type="spellEnd"/>
+      <w:r>
+        <w:t>: pipelines de entrega contínua e automação no aprendizado de máquina  |  {C}entro de arquitetura do {C}</w:t>
+      </w:r>
+      <w:proofErr w:type="spellStart"/>
+      <w:r>
+        <w:t>loud</w:t>
+      </w:r>
+      <w:proofErr w:type="spellEnd"/>
+      <w:r>
+        <w:t xml:space="preserve">  |  {G}</w:t>
+      </w:r>
+      <w:proofErr w:type="spellStart"/>
+      <w:r>
+        <w:t>oogle</w:t>
+      </w:r>
+      <w:proofErr w:type="spellEnd"/>
+      <w:r>
+        <w:t xml:space="preserve"> {C}</w:t>
+      </w:r>
+      <w:proofErr w:type="spellStart"/>
+      <w:r>
+        <w:t>loud</w:t>
+      </w:r>
+      <w:proofErr w:type="spellEnd"/>
+      <w:r>
+        <w:t xml:space="preserve"> --- cloud.google.com},</w:t>
+      </w:r>
+    </w:p>
+    <w:p>
+      <w:pPr>
+        <w:jc w:val="both"/>
+      </w:pPr>
+      <w:r>
+        <w:tab/>
+      </w:r>
+      <w:proofErr w:type="spellStart"/>
+      <w:proofErr w:type="gramStart"/>
+      <w:r>
+        <w:t>howpublished</w:t>
+      </w:r>
+      <w:proofErr w:type="spellEnd"/>
+      <w:proofErr w:type="gramEnd"/>
+      <w:r>
+        <w:t xml:space="preserve"> = {\url{https://cloud.google.com/architecture/mlops-continuous-delivery-and-automation-pipelines-in-machine-learning?hl=pt-br}},</w:t>
+      </w:r>
+    </w:p>
+    <w:p>
+      <w:pPr>
+        <w:jc w:val="both"/>
+      </w:pPr>
+      <w:r>
+        <w:tab/>
       </w:r>
       <w:proofErr w:type="spellStart"/>
       <w:proofErr w:type="gramStart"/>
@@ -570,25 +2756,37 @@
       <w:proofErr w:type="spellEnd"/>
       <w:proofErr w:type="gramEnd"/>
       <w:r>
-        <w:t>={2021},</w:t>
-      </w:r>
-    </w:p>
-    <w:p>
-      <w:r>
-        <w:t xml:space="preserve">  </w:t>
-      </w:r>
-      <w:proofErr w:type="spellStart"/>
-      <w:proofErr w:type="gramStart"/>
-      <w:r>
-        <w:t>organization</w:t>
-      </w:r>
-      <w:proofErr w:type="spellEnd"/>
-      <w:proofErr w:type="gramEnd"/>
-      <w:r>
-        <w:t>={SBC}</w:t>
-      </w:r>
-    </w:p>
-    <w:p>
+        <w:t xml:space="preserve"> = {},</w:t>
+      </w:r>
+    </w:p>
+    <w:p>
+      <w:pPr>
+        <w:jc w:val="both"/>
+      </w:pPr>
+      <w:r>
+        <w:tab/>
+      </w:r>
+      <w:proofErr w:type="gramStart"/>
+      <w:r>
+        <w:t>note</w:t>
+      </w:r>
+      <w:proofErr w:type="gramEnd"/>
+      <w:r>
+        <w:t xml:space="preserve"> = {[</w:t>
+      </w:r>
+      <w:proofErr w:type="spellStart"/>
+      <w:r>
+        <w:t>Accessed</w:t>
+      </w:r>
+      <w:proofErr w:type="spellEnd"/>
+      <w:r>
+        <w:t xml:space="preserve"> 03-Jul-2023]},</w:t>
+      </w:r>
+    </w:p>
+    <w:p>
+      <w:pPr>
+        <w:jc w:val="both"/>
+      </w:pPr>
       <w:r>
         <w:t>}</w:t>
       </w:r>
@@ -1286,4 +3484,16 @@
     </a:ext>
   </a:extLst>
 </a:theme>
+</file>
+
+<file path=customXml/item1.xml><?xml version="1.0" encoding="utf-8"?>
+<b:Sources xmlns:b="http://schemas.openxmlformats.org/officeDocument/2006/bibliography" xmlns="http://schemas.openxmlformats.org/officeDocument/2006/bibliography" SelectedStyle="\APASixthEditionOfficeOnline.xsl" StyleName="APA" Version="6"/>
+</file>
+
+<file path=customXml/itemProps1.xml><?xml version="1.0" encoding="utf-8"?>
+<ds:datastoreItem xmlns:ds="http://schemas.openxmlformats.org/officeDocument/2006/customXml" ds:itemID="{6A49D5EA-190B-4214-9B46-48FBBBC1B326}">
+  <ds:schemaRefs>
+    <ds:schemaRef ds:uri="http://schemas.openxmlformats.org/officeDocument/2006/bibliography"/>
+  </ds:schemaRefs>
+</ds:datastoreItem>
 </file>
</xml_diff>